<commit_message>
doc update & db backup
</commit_message>
<xml_diff>
--- a/documenten/rapporten/reflectieverslag.docx
+++ b/documenten/rapporten/reflectieverslag.docx
@@ -2,6 +2,7 @@
 <file path=word/document.xml><?xml version="1.0" encoding="utf-8"?>
 <w:document xmlns:wpc="http://schemas.microsoft.com/office/word/2010/wordprocessingCanvas" xmlns:cx="http://schemas.microsoft.com/office/drawing/2014/chartex" xmlns:cx1="http://schemas.microsoft.com/office/drawing/2015/9/8/chartex" xmlns:cx2="http://schemas.microsoft.com/office/drawing/2015/10/21/chartex" xmlns:cx3="http://schemas.microsoft.com/office/drawing/2016/5/9/chartex" xmlns:cx4="http://schemas.microsoft.com/office/drawing/2016/5/10/chartex" xmlns:cx5="http://schemas.microsoft.com/office/drawing/2016/5/11/chartex" xmlns:cx6="http://schemas.microsoft.com/office/drawing/2016/5/12/chartex" xmlns:cx7="http://schemas.microsoft.com/office/drawing/2016/5/13/chartex" xmlns:cx8="http://schemas.microsoft.com/office/drawing/2016/5/14/chartex" xmlns:mc="http://schemas.openxmlformats.org/markup-compatibility/2006" xmlns:aink="http://schemas.microsoft.com/office/drawing/2016/ink" xmlns:o="urn:schemas-microsoft-com:office:office" xmlns:r="http://schemas.openxmlformats.org/officeDocument/2006/relationships" xmlns:m="http://schemas.openxmlformats.org/officeDocument/2006/math" xmlns:v="urn:schemas-microsoft-com:vml" xmlns:wp14="http://schemas.microsoft.com/office/word/2010/wordprocessingDrawing" xmlns:wp="http://schemas.openxmlformats.org/drawingml/2006/wordprocessingDrawing" xmlns:w10="urn:schemas-microsoft-com:office:word" xmlns:w="http://schemas.openxmlformats.org/wordprocessingml/2006/main" xmlns:w14="http://schemas.microsoft.com/office/word/2010/wordml" xmlns:w15="http://schemas.microsoft.com/office/word/2012/wordml" xmlns:w16se="http://schemas.microsoft.com/office/word/2015/wordml/symex" xmlns:wpg="http://schemas.microsoft.com/office/word/2010/wordprocessingGroup" xmlns:wpi="http://schemas.microsoft.com/office/word/2010/wordprocessingInk" xmlns:wne="http://schemas.microsoft.com/office/word/2006/wordml" xmlns:wps="http://schemas.microsoft.com/office/word/2010/wordprocessingShape" mc:Ignorable="w14 w15 w16se wp14">
   <w:body>
+    <w:bookmarkStart w:id="0" w:name="_GoBack" w:displacedByCustomXml="next"/>
     <w:sdt>
       <w:sdtPr>
         <w:id w:val="1776753528"/>
@@ -887,7 +888,7 @@
                                     <w:lang w:val="nl-NL"/>
                                   </w:rPr>
                                 </w:pPr>
-                                <w:bookmarkStart w:id="0" w:name="_Hlk480373901"/>
+                                <w:bookmarkStart w:id="1" w:name="_Hlk480373901"/>
                                 <w:r>
                                   <w:rPr>
                                     <w:i/>
@@ -982,7 +983,7 @@
                                   </w:rPr>
                                   <w:t>Dave van Oosterhout</w:t>
                                 </w:r>
-                                <w:bookmarkEnd w:id="0"/>
+                                <w:bookmarkEnd w:id="1"/>
                               </w:p>
                             </w:txbxContent>
                           </wps:txbx>
@@ -1433,8 +1434,362 @@
         </w:rPr>
         <w:t>Een team dat gemotiveerd is om te werken was ook erg prettig. Naar mijn mening is het dat ik de leiding had nu ook een stuk beter gegaan. Ik heb ook nog niets terug gekregen dat dit anders is. Ik heb van dit project geleerd dat ik geen fan ben van MICROSOFT SQL SERVER. Vanwege dat dat in de eerste week vertraging heeft opgeleverd omdat het bij mijn laptop niet goed geïnstalleerd was. Ik ben zeer tevreden met de dingen die we uiteindelijk hebben opgeleverd. Ik zou er geen bezwaar tegen hebben om nog een keer met dit team samen te moeten werken. Ik hoop jullie met dit korte stukje zo voldoende op de hoogte gebracht te hebben.</w:t>
       </w:r>
-      <w:bookmarkStart w:id="1" w:name="_GoBack"/>
-      <w:bookmarkEnd w:id="1"/>
+    </w:p>
+    <w:p>
+      <w:pPr>
+        <w:rPr>
+          <w:lang w:val="nl-NL"/>
+        </w:rPr>
+      </w:pPr>
+      <w:r>
+        <w:rPr>
+          <w:lang w:val="nl-NL"/>
+        </w:rPr>
+        <w:br w:type="page"/>
+      </w:r>
+    </w:p>
+    <w:p>
+      <w:pPr>
+        <w:pStyle w:val="Heading1"/>
+        <w:rPr>
+          <w:lang w:val="nl-NL"/>
+        </w:rPr>
+      </w:pPr>
+      <w:proofErr w:type="spellStart"/>
+      <w:r>
+        <w:rPr>
+          <w:lang w:val="nl-NL"/>
+        </w:rPr>
+        <w:lastRenderedPageBreak/>
+        <w:t>Dave’s</w:t>
+      </w:r>
+      <w:proofErr w:type="spellEnd"/>
+      <w:r>
+        <w:rPr>
+          <w:lang w:val="nl-NL"/>
+        </w:rPr>
+        <w:t xml:space="preserve"> Eindreflectie</w:t>
+      </w:r>
+    </w:p>
+    <w:p>
+      <w:pPr>
+        <w:pStyle w:val="NoSpacing"/>
+        <w:rPr>
+          <w:lang w:val="nl-NL"/>
+        </w:rPr>
+      </w:pPr>
+      <w:r>
+        <w:rPr>
+          <w:lang w:val="nl-NL"/>
+        </w:rPr>
+        <w:t xml:space="preserve">Dit project vond ik persoonlijk wel lekker gaan, ondanks ik niet super veel inbreng had met het </w:t>
+      </w:r>
+      <w:proofErr w:type="spellStart"/>
+      <w:r>
+        <w:rPr>
+          <w:lang w:val="nl-NL"/>
+        </w:rPr>
+        <w:t>coden</w:t>
+      </w:r>
+      <w:proofErr w:type="spellEnd"/>
+      <w:r>
+        <w:rPr>
+          <w:lang w:val="nl-NL"/>
+        </w:rPr>
+        <w:t>, kon ik wel met een aantal dingen meedoen.</w:t>
+      </w:r>
+    </w:p>
+    <w:p>
+      <w:pPr>
+        <w:pStyle w:val="NoSpacing"/>
+        <w:rPr>
+          <w:lang w:val="nl-NL"/>
+        </w:rPr>
+      </w:pPr>
+      <w:r>
+        <w:rPr>
+          <w:lang w:val="nl-NL"/>
+        </w:rPr>
+        <w:t>Samenwerking ging heel goed en we liepen eigenlijk altijd wel op schema.</w:t>
+      </w:r>
+    </w:p>
+    <w:p>
+      <w:pPr>
+        <w:pStyle w:val="NoSpacing"/>
+        <w:rPr>
+          <w:lang w:val="nl-NL"/>
+        </w:rPr>
+      </w:pPr>
+      <w:r>
+        <w:rPr>
+          <w:lang w:val="nl-NL"/>
+        </w:rPr>
+        <w:t xml:space="preserve">Ik heb vooral met het </w:t>
+      </w:r>
+      <w:proofErr w:type="spellStart"/>
+      <w:r>
+        <w:rPr>
+          <w:lang w:val="nl-NL"/>
+        </w:rPr>
+        <w:t>php</w:t>
+      </w:r>
+      <w:proofErr w:type="spellEnd"/>
+      <w:r>
+        <w:rPr>
+          <w:lang w:val="nl-NL"/>
+        </w:rPr>
+        <w:t xml:space="preserve"> meegekeken omdat ik dat net wat beter begrijp dan C#.</w:t>
+      </w:r>
+    </w:p>
+    <w:p>
+      <w:pPr>
+        <w:pStyle w:val="NoSpacing"/>
+        <w:rPr>
+          <w:lang w:val="nl-NL"/>
+        </w:rPr>
+      </w:pPr>
+      <w:r>
+        <w:rPr>
+          <w:lang w:val="nl-NL"/>
+        </w:rPr>
+        <w:t>Daarnaast heb ik aantal documenten meegemaakt/geholpen en getest van bepaalde dingen in de C# app en op de website.</w:t>
+      </w:r>
+    </w:p>
+    <w:p>
+      <w:pPr>
+        <w:pStyle w:val="NoSpacing"/>
+        <w:rPr>
+          <w:lang w:val="nl-NL"/>
+        </w:rPr>
+      </w:pPr>
+      <w:r>
+        <w:rPr>
+          <w:lang w:val="nl-NL"/>
+        </w:rPr>
+        <w:t>Ik vond het een heel leuk project, vond het jammer dat ik zelf gewoon niet met alles 100% mee kon doen.</w:t>
+      </w:r>
+    </w:p>
+    <w:p>
+      <w:pPr>
+        <w:rPr>
+          <w:lang w:val="nl-NL"/>
+        </w:rPr>
+      </w:pPr>
+      <w:r>
+        <w:rPr>
+          <w:lang w:val="nl-NL"/>
+        </w:rPr>
+        <w:br w:type="page"/>
+      </w:r>
+    </w:p>
+    <w:p>
+      <w:pPr>
+        <w:pStyle w:val="Heading1"/>
+        <w:rPr>
+          <w:lang w:val="nl-NL"/>
+        </w:rPr>
+      </w:pPr>
+      <w:proofErr w:type="spellStart"/>
+      <w:r>
+        <w:rPr>
+          <w:lang w:val="nl-NL"/>
+        </w:rPr>
+        <w:lastRenderedPageBreak/>
+        <w:t>Alex’s</w:t>
+      </w:r>
+      <w:proofErr w:type="spellEnd"/>
+      <w:r>
+        <w:rPr>
+          <w:lang w:val="nl-NL"/>
+        </w:rPr>
+        <w:t xml:space="preserve"> eindreflectie</w:t>
+      </w:r>
+    </w:p>
+    <w:p>
+      <w:pPr>
+        <w:rPr>
+          <w:lang w:val="nl-NL"/>
+        </w:rPr>
+      </w:pPr>
+      <w:r>
+        <w:rPr>
+          <w:lang w:val="nl-NL"/>
+        </w:rPr>
+        <w:t xml:space="preserve">Ik heb deze periode samen met Youri, Jurriaan en Dave gewerkt aan het project </w:t>
+      </w:r>
+      <w:proofErr w:type="spellStart"/>
+      <w:r>
+        <w:rPr>
+          <w:lang w:val="nl-NL"/>
+        </w:rPr>
+        <w:t>fifa</w:t>
+      </w:r>
+      <w:proofErr w:type="spellEnd"/>
+      <w:r>
+        <w:rPr>
+          <w:lang w:val="nl-NL"/>
+        </w:rPr>
+        <w:t xml:space="preserve">, ik heb samen met Youri het </w:t>
+      </w:r>
+      <w:proofErr w:type="spellStart"/>
+      <w:r>
+        <w:rPr>
+          <w:lang w:val="nl-NL"/>
+        </w:rPr>
+        <w:t>php</w:t>
+      </w:r>
+      <w:proofErr w:type="spellEnd"/>
+      <w:r>
+        <w:rPr>
+          <w:lang w:val="nl-NL"/>
+        </w:rPr>
+        <w:t xml:space="preserve"> gedeelte gedaan, ik vond het een leuk en uitdagend project en het ging over een onderwerp wat ik leuk vind, voetbal namelijk. Youri heeft de meeste code geschreven maar we hebben wel samen alles uitgedacht en de structuur erachter bedacht. Voor de rest heb ik veel van Youri geleerd die al heel goed is in </w:t>
+      </w:r>
+      <w:proofErr w:type="spellStart"/>
+      <w:r>
+        <w:rPr>
+          <w:lang w:val="nl-NL"/>
+        </w:rPr>
+        <w:t>php</w:t>
+      </w:r>
+      <w:proofErr w:type="spellEnd"/>
+      <w:r>
+        <w:rPr>
+          <w:lang w:val="nl-NL"/>
+        </w:rPr>
+        <w:t xml:space="preserve"> en ik begrijp alles nu beter. Het was leuk om iets te maken wat uiteindelijk misschien gebruikt gaat worden in het echt bij het voetbal toernooi.</w:t>
+      </w:r>
+    </w:p>
+    <w:p>
+      <w:pPr>
+        <w:rPr>
+          <w:lang w:val="nl-NL"/>
+        </w:rPr>
+      </w:pPr>
+      <w:r>
+        <w:rPr>
+          <w:lang w:val="nl-NL"/>
+        </w:rPr>
+        <w:br w:type="page"/>
+      </w:r>
+    </w:p>
+    <w:p>
+      <w:pPr>
+        <w:pStyle w:val="Heading1"/>
+        <w:rPr>
+          <w:lang w:val="nl-NL"/>
+        </w:rPr>
+      </w:pPr>
+      <w:r>
+        <w:rPr>
+          <w:lang w:val="nl-NL"/>
+        </w:rPr>
+        <w:lastRenderedPageBreak/>
+        <w:t>Youri’s Eindreflectie</w:t>
+      </w:r>
+    </w:p>
+    <w:p>
+      <w:pPr>
+        <w:rPr>
+          <w:lang w:val="nl-NL"/>
+        </w:rPr>
+      </w:pPr>
+      <w:r>
+        <w:rPr>
+          <w:lang w:val="nl-NL"/>
+        </w:rPr>
+        <w:t xml:space="preserve">Het project FIFA ging uitstekend. We hebben goed samengewerkt, goed de taken verdeeld en we zijn weinig tot geen problemen tegen gekomen. </w:t>
+      </w:r>
+    </w:p>
+    <w:p>
+      <w:pPr>
+        <w:rPr>
+          <w:lang w:val="nl-NL"/>
+        </w:rPr>
+      </w:pPr>
+      <w:r>
+        <w:rPr>
+          <w:lang w:val="nl-NL"/>
+        </w:rPr>
+        <w:t xml:space="preserve">Er was alleen een nadeel, Dave kende de stof niet zo goed en heeft daarom ook niet veel kunnen doen dan meekijken en meedenken. Hij zou met </w:t>
+      </w:r>
+      <w:proofErr w:type="spellStart"/>
+      <w:r>
+        <w:rPr>
+          <w:lang w:val="nl-NL"/>
+        </w:rPr>
+        <w:t>jurriaan</w:t>
+      </w:r>
+      <w:proofErr w:type="spellEnd"/>
+      <w:r>
+        <w:rPr>
+          <w:lang w:val="nl-NL"/>
+        </w:rPr>
+        <w:t xml:space="preserve"> de wed applicatie maken maar we moeten wel echt alle </w:t>
+      </w:r>
+      <w:proofErr w:type="spellStart"/>
+      <w:r>
+        <w:rPr>
+          <w:lang w:val="nl-NL"/>
+        </w:rPr>
+        <w:t>credits</w:t>
+      </w:r>
+      <w:proofErr w:type="spellEnd"/>
+      <w:r>
+        <w:rPr>
+          <w:lang w:val="nl-NL"/>
+        </w:rPr>
+        <w:t xml:space="preserve"> aan </w:t>
+      </w:r>
+      <w:proofErr w:type="spellStart"/>
+      <w:r>
+        <w:rPr>
+          <w:lang w:val="nl-NL"/>
+        </w:rPr>
+        <w:t>jurriaan</w:t>
+      </w:r>
+      <w:proofErr w:type="spellEnd"/>
+      <w:r>
+        <w:rPr>
+          <w:lang w:val="nl-NL"/>
+        </w:rPr>
+        <w:t xml:space="preserve"> geven.</w:t>
+      </w:r>
+    </w:p>
+    <w:p>
+      <w:pPr>
+        <w:rPr>
+          <w:lang w:val="nl-NL"/>
+        </w:rPr>
+      </w:pPr>
+      <w:r>
+        <w:rPr>
+          <w:lang w:val="nl-NL"/>
+        </w:rPr>
+        <w:t xml:space="preserve">Bij de website waren Alex en ik aan het werk. Alex had de home page gemaakt, dat was een erg makkelijk stukje en hij was er ook snel klaar mee. Wij hadden erg veel tijd en hadden besloten om samen mee te denken aan het moeilijke </w:t>
+      </w:r>
+      <w:proofErr w:type="spellStart"/>
+      <w:r>
+        <w:rPr>
+          <w:lang w:val="nl-NL"/>
+        </w:rPr>
+        <w:t>php</w:t>
+      </w:r>
+      <w:proofErr w:type="spellEnd"/>
+      <w:r>
+        <w:rPr>
+          <w:lang w:val="nl-NL"/>
+        </w:rPr>
+        <w:t xml:space="preserve"> gedeelte. Alles is gelukt en we hebben een mooi eind resultaat.</w:t>
+      </w:r>
+    </w:p>
+    <w:bookmarkEnd w:id="0"/>
+    <w:p>
+      <w:pPr>
+        <w:rPr>
+          <w:lang w:val="nl-NL"/>
+        </w:rPr>
+      </w:pPr>
     </w:p>
     <w:sectPr>
       <w:pgSz w:w="12240" w:h="15840"/>

</xml_diff>